<commit_message>
Creating Steps, direction and velocity function for Arduino
</commit_message>
<xml_diff>
--- a/docs/MotorDriver(A4988).docx
+++ b/docs/MotorDriver(A4988).docx
@@ -13,7 +13,6 @@
           <w:szCs w:val="36"/>
         </w:rPr>
       </w:pPr>
-      <w:bookmarkStart w:id="0" w:name="_GoBack"/>
       <w:r>
         <w:rPr>
           <w:rFonts w:ascii="Helvetica" w:hAnsi="Helvetica"/>
@@ -25,7 +24,6 @@
         <w:t>Interface A4988 Stepper Motor Driver Module</w:t>
       </w:r>
     </w:p>
-    <w:bookmarkEnd w:id="0"/>
     <w:p>
       <w:pPr>
         <w:pStyle w:val="ListParagraph"/>
@@ -1466,214 +1464,8 @@
           <w:szCs w:val="24"/>
         </w:rPr>
       </w:pPr>
-    </w:p>
-    <w:p>
-      <w:pPr>
-        <w:pStyle w:val="ListParagraph"/>
-        <w:numPr>
-          <w:ilvl w:val="0"/>
-          <w:numId w:val="1"/>
-        </w:numPr>
-        <w:rPr>
-          <w:rFonts w:ascii="Helvetica" w:hAnsi="Helvetica"/>
-          <w:b/>
-          <w:bCs/>
-          <w:sz w:val="28"/>
-          <w:szCs w:val="28"/>
-        </w:rPr>
-      </w:pPr>
-      <w:r>
-        <w:rPr>
-          <w:rFonts w:ascii="Helvetica" w:hAnsi="Helvetica"/>
-          <w:b/>
-          <w:bCs/>
-          <w:sz w:val="28"/>
-          <w:szCs w:val="28"/>
-        </w:rPr>
-        <w:t>NodeMC</w:t>
-      </w:r>
-      <w:r>
-        <w:rPr>
-          <w:rFonts w:ascii="Helvetica" w:hAnsi="Helvetica"/>
-          <w:b/>
-          <w:bCs/>
-          <w:sz w:val="28"/>
-          <w:szCs w:val="28"/>
-        </w:rPr>
-        <w:t>U (ESP-12E)</w:t>
-      </w:r>
-      <w:r>
-        <w:rPr>
-          <w:rFonts w:ascii="Helvetica" w:hAnsi="Helvetica"/>
-          <w:b/>
-          <w:bCs/>
-          <w:sz w:val="28"/>
-          <w:szCs w:val="28"/>
-        </w:rPr>
-        <w:t xml:space="preserve"> and A4988 Connection</w:t>
-      </w:r>
-    </w:p>
-    <w:p>
-      <w:pPr>
-        <w:ind w:left="360"/>
-        <w:rPr>
-          <w:rFonts w:ascii="Helvetica" w:hAnsi="Helvetica"/>
-          <w:sz w:val="24"/>
-          <w:szCs w:val="24"/>
-        </w:rPr>
-      </w:pPr>
-    </w:p>
-    <w:p>
-      <w:pPr>
-        <w:ind w:left="360"/>
-        <w:rPr>
-          <w:rFonts w:ascii="Helvetica" w:hAnsi="Helvetica"/>
-          <w:sz w:val="24"/>
-          <w:szCs w:val="24"/>
-        </w:rPr>
-      </w:pPr>
-      <w:r>
-        <w:rPr>
-          <w:noProof/>
-        </w:rPr>
-        <w:drawing>
-          <wp:inline distT="0" distB="0" distL="0" distR="0" wp14:anchorId="3918A936" wp14:editId="4504CC47">
-            <wp:extent cx="5943600" cy="3522965"/>
-            <wp:effectExtent l="0" t="0" r="0" b="1905"/>
-            <wp:docPr id="5" name="Picture 5"/>
-            <wp:cNvGraphicFramePr>
-              <a:graphicFrameLocks xmlns:a="http://schemas.openxmlformats.org/drawingml/2006/main" noChangeAspect="1"/>
-            </wp:cNvGraphicFramePr>
-            <a:graphic xmlns:a="http://schemas.openxmlformats.org/drawingml/2006/main">
-              <a:graphicData uri="http://schemas.openxmlformats.org/drawingml/2006/picture">
-                <pic:pic xmlns:pic="http://schemas.openxmlformats.org/drawingml/2006/picture">
-                  <pic:nvPicPr>
-                    <pic:cNvPr id="1" name=""/>
-                    <pic:cNvPicPr/>
-                  </pic:nvPicPr>
-                  <pic:blipFill rotWithShape="1">
-                    <a:blip r:embed="rId9"/>
-                    <a:srcRect b="929"/>
-                    <a:stretch/>
-                  </pic:blipFill>
-                  <pic:spPr bwMode="auto">
-                    <a:xfrm>
-                      <a:off x="0" y="0"/>
-                      <a:ext cx="5943600" cy="3522965"/>
-                    </a:xfrm>
-                    <a:prstGeom prst="rect">
-                      <a:avLst/>
-                    </a:prstGeom>
-                    <a:ln>
-                      <a:noFill/>
-                    </a:ln>
-                    <a:extLst>
-                      <a:ext uri="{53640926-AAD7-44D8-BBD7-CCE9431645EC}">
-                        <a14:shadowObscured xmlns:a14="http://schemas.microsoft.com/office/drawing/2010/main"/>
-                      </a:ext>
-                    </a:extLst>
-                  </pic:spPr>
-                </pic:pic>
-              </a:graphicData>
-            </a:graphic>
-          </wp:inline>
-        </w:drawing>
-      </w:r>
-    </w:p>
-    <w:p>
-      <w:pPr>
-        <w:rPr>
-          <w:rFonts w:ascii="Helvetica" w:hAnsi="Helvetica"/>
-          <w:sz w:val="24"/>
-          <w:szCs w:val="24"/>
-        </w:rPr>
-      </w:pPr>
-    </w:p>
-    <w:p>
-      <w:pPr>
-        <w:rPr>
-          <w:rFonts w:ascii="Helvetica" w:hAnsi="Helvetica"/>
-          <w:sz w:val="24"/>
-          <w:szCs w:val="24"/>
-        </w:rPr>
-      </w:pPr>
-    </w:p>
-    <w:p>
-      <w:pPr>
-        <w:rPr>
-          <w:rFonts w:ascii="Helvetica" w:hAnsi="Helvetica"/>
-          <w:sz w:val="24"/>
-          <w:szCs w:val="24"/>
-        </w:rPr>
-      </w:pPr>
-      <w:r>
-        <w:rPr>
-          <w:noProof/>
-        </w:rPr>
-        <w:lastRenderedPageBreak/>
-        <w:drawing>
-          <wp:inline distT="0" distB="0" distL="0" distR="0" wp14:anchorId="36EE8419" wp14:editId="774E7B89">
-            <wp:extent cx="5895975" cy="3876675"/>
-            <wp:effectExtent l="0" t="0" r="9525" b="9525"/>
-            <wp:docPr id="6" name="Picture 6"/>
-            <wp:cNvGraphicFramePr>
-              <a:graphicFrameLocks xmlns:a="http://schemas.openxmlformats.org/drawingml/2006/main" noChangeAspect="1"/>
-            </wp:cNvGraphicFramePr>
-            <a:graphic xmlns:a="http://schemas.openxmlformats.org/drawingml/2006/main">
-              <a:graphicData uri="http://schemas.openxmlformats.org/drawingml/2006/picture">
-                <pic:pic xmlns:pic="http://schemas.openxmlformats.org/drawingml/2006/picture">
-                  <pic:nvPicPr>
-                    <pic:cNvPr id="1" name=""/>
-                    <pic:cNvPicPr/>
-                  </pic:nvPicPr>
-                  <pic:blipFill>
-                    <a:blip r:embed="rId10"/>
-                    <a:stretch>
-                      <a:fillRect/>
-                    </a:stretch>
-                  </pic:blipFill>
-                  <pic:spPr>
-                    <a:xfrm>
-                      <a:off x="0" y="0"/>
-                      <a:ext cx="5895975" cy="3876675"/>
-                    </a:xfrm>
-                    <a:prstGeom prst="rect">
-                      <a:avLst/>
-                    </a:prstGeom>
-                  </pic:spPr>
-                </pic:pic>
-              </a:graphicData>
-            </a:graphic>
-          </wp:inline>
-        </w:drawing>
-      </w:r>
-    </w:p>
-    <w:p>
-      <w:pPr>
-        <w:rPr>
-          <w:rFonts w:ascii="Helvetica" w:hAnsi="Helvetica"/>
-          <w:sz w:val="24"/>
-          <w:szCs w:val="24"/>
-        </w:rPr>
-      </w:pPr>
-    </w:p>
-    <w:p>
-      <w:pPr>
-        <w:rPr>
-          <w:rFonts w:ascii="Helvetica" w:hAnsi="Helvetica"/>
-          <w:sz w:val="24"/>
-          <w:szCs w:val="24"/>
-        </w:rPr>
-      </w:pPr>
-    </w:p>
-    <w:p>
-      <w:pPr>
-        <w:rPr>
-          <w:rFonts w:ascii="Helvetica" w:hAnsi="Helvetica"/>
-          <w:sz w:val="24"/>
-          <w:szCs w:val="24"/>
-        </w:rPr>
-      </w:pPr>
+      <w:bookmarkStart w:id="0" w:name="_GoBack"/>
+      <w:bookmarkEnd w:id="0"/>
     </w:p>
     <w:p>
       <w:pPr>
@@ -1723,7 +1515,7 @@
           <w:szCs w:val="24"/>
         </w:rPr>
       </w:pPr>
-      <w:hyperlink r:id="rId11" w:history="1">
+      <w:hyperlink r:id="rId9" w:history="1">
         <w:r>
           <w:rPr>
             <w:rStyle w:val="Hyperlink"/>
@@ -1746,7 +1538,7 @@
           <w:rStyle w:val="Hyperlink"/>
         </w:rPr>
       </w:pPr>
-      <w:hyperlink r:id="rId12" w:history="1">
+      <w:hyperlink r:id="rId10" w:history="1">
         <w:r>
           <w:rPr>
             <w:rStyle w:val="Hyperlink"/>

</xml_diff>